<commit_message>
docs: Strikes through tasks #10, 11, and 12 for project completion
</commit_message>
<xml_diff>
--- a/tasks.docx
+++ b/tasks.docx
@@ -743,8 +743,6 @@
         </w:rPr>
         <w:t> object and ensures it has a name defined and that the name is not empty.</w:t>
       </w:r>
-      <w:bookmarkStart w:id="0" w:name="_GoBack"/>
-      <w:bookmarkEnd w:id="0"/>
     </w:p>
     <w:p>
       <w:pPr>
@@ -757,12 +755,15 @@
         <w:textAlignment w:val="baseline"/>
         <w:rPr>
           <w:rFonts w:ascii="inherit" w:eastAsia="Times New Roman" w:hAnsi="inherit" w:cs="Times New Roman"/>
-          <w:color w:val="4F4F4F"/>
-        </w:rPr>
-      </w:pPr>
-      <w:r>
-        <w:rPr>
-          <w:rFonts w:ascii="inherit" w:eastAsia="Times New Roman" w:hAnsi="inherit" w:cs="Times New Roman"/>
+          <w:strike/>
+          <w:color w:val="4F4F4F"/>
+        </w:rPr>
+      </w:pPr>
+      <w:bookmarkStart w:id="0" w:name="_GoBack"/>
+      <w:r>
+        <w:rPr>
+          <w:rFonts w:ascii="inherit" w:eastAsia="Times New Roman" w:hAnsi="inherit" w:cs="Times New Roman"/>
+          <w:strike/>
           <w:color w:val="4F4F4F"/>
         </w:rPr>
         <w:t>Write a new test suite named </w:t>
@@ -770,6 +771,7 @@
       <w:r>
         <w:rPr>
           <w:rFonts w:ascii="Lucida Console" w:hAnsi="Lucida Console" w:cs="Courier"/>
+          <w:strike/>
           <w:color w:val="C7254E"/>
           <w:sz w:val="20"/>
           <w:szCs w:val="20"/>
@@ -781,6 +783,7 @@
       <w:r>
         <w:rPr>
           <w:rFonts w:ascii="inherit" w:eastAsia="Times New Roman" w:hAnsi="inherit" w:cs="Times New Roman"/>
+          <w:strike/>
           <w:color w:val="4F4F4F"/>
         </w:rPr>
         <w:t>.</w:t>
@@ -797,12 +800,14 @@
         <w:textAlignment w:val="baseline"/>
         <w:rPr>
           <w:rFonts w:ascii="inherit" w:eastAsia="Times New Roman" w:hAnsi="inherit" w:cs="Times New Roman"/>
-          <w:color w:val="4F4F4F"/>
-        </w:rPr>
-      </w:pPr>
-      <w:r>
-        <w:rPr>
-          <w:rFonts w:ascii="inherit" w:eastAsia="Times New Roman" w:hAnsi="inherit" w:cs="Times New Roman"/>
+          <w:strike/>
+          <w:color w:val="4F4F4F"/>
+        </w:rPr>
+      </w:pPr>
+      <w:r>
+        <w:rPr>
+          <w:rFonts w:ascii="inherit" w:eastAsia="Times New Roman" w:hAnsi="inherit" w:cs="Times New Roman"/>
+          <w:strike/>
           <w:color w:val="4F4F4F"/>
         </w:rPr>
         <w:t>Write a test that ensures the menu element is hidden by default. You'll have to analyze the HTML and the CSS to determine how we're performing the hiding/showing of the menu element.</w:t>
@@ -819,17 +824,20 @@
         <w:textAlignment w:val="baseline"/>
         <w:rPr>
           <w:rFonts w:ascii="inherit" w:eastAsia="Times New Roman" w:hAnsi="inherit" w:cs="Times New Roman"/>
-          <w:color w:val="4F4F4F"/>
-        </w:rPr>
-      </w:pPr>
-      <w:r>
-        <w:rPr>
-          <w:rFonts w:ascii="inherit" w:eastAsia="Times New Roman" w:hAnsi="inherit" w:cs="Times New Roman"/>
+          <w:strike/>
+          <w:color w:val="4F4F4F"/>
+        </w:rPr>
+      </w:pPr>
+      <w:r>
+        <w:rPr>
+          <w:rFonts w:ascii="inherit" w:eastAsia="Times New Roman" w:hAnsi="inherit" w:cs="Times New Roman"/>
+          <w:strike/>
           <w:color w:val="4F4F4F"/>
         </w:rPr>
         <w:t>Write a test that ensures the menu changes visibility when the menu icon is clicked. This test should have two expectations: does the menu display when clicked and does it hide when clicked again.</w:t>
       </w:r>
     </w:p>
+    <w:bookmarkEnd w:id="0"/>
     <w:p>
       <w:pPr>
         <w:numPr>

</xml_diff>

<commit_message>
docs: Finished tasks #13 and 14
</commit_message>
<xml_diff>
--- a/tasks.docx
+++ b/tasks.docx
@@ -759,7 +759,6 @@
           <w:color w:val="4F4F4F"/>
         </w:rPr>
       </w:pPr>
-      <w:bookmarkStart w:id="0" w:name="_GoBack"/>
       <w:r>
         <w:rPr>
           <w:rFonts w:ascii="inherit" w:eastAsia="Times New Roman" w:hAnsi="inherit" w:cs="Times New Roman"/>
@@ -837,7 +836,6 @@
         <w:t>Write a test that ensures the menu changes visibility when the menu icon is clicked. This test should have two expectations: does the menu display when clicked and does it hide when clicked again.</w:t>
       </w:r>
     </w:p>
-    <w:bookmarkEnd w:id="0"/>
     <w:p>
       <w:pPr>
         <w:numPr>
@@ -849,12 +847,15 @@
         <w:textAlignment w:val="baseline"/>
         <w:rPr>
           <w:rFonts w:ascii="inherit" w:eastAsia="Times New Roman" w:hAnsi="inherit" w:cs="Times New Roman"/>
-          <w:color w:val="4F4F4F"/>
-        </w:rPr>
-      </w:pPr>
-      <w:r>
-        <w:rPr>
-          <w:rFonts w:ascii="inherit" w:eastAsia="Times New Roman" w:hAnsi="inherit" w:cs="Times New Roman"/>
+          <w:strike/>
+          <w:color w:val="4F4F4F"/>
+        </w:rPr>
+      </w:pPr>
+      <w:bookmarkStart w:id="0" w:name="_GoBack"/>
+      <w:r>
+        <w:rPr>
+          <w:rFonts w:ascii="inherit" w:eastAsia="Times New Roman" w:hAnsi="inherit" w:cs="Times New Roman"/>
+          <w:strike/>
           <w:color w:val="4F4F4F"/>
         </w:rPr>
         <w:t>Write a test suite named </w:t>
@@ -862,6 +863,7 @@
       <w:r>
         <w:rPr>
           <w:rFonts w:ascii="Lucida Console" w:hAnsi="Lucida Console" w:cs="Courier"/>
+          <w:strike/>
           <w:color w:val="C7254E"/>
           <w:sz w:val="20"/>
           <w:szCs w:val="20"/>
@@ -873,6 +875,7 @@
       <w:r>
         <w:rPr>
           <w:rFonts w:ascii="inherit" w:eastAsia="Times New Roman" w:hAnsi="inherit" w:cs="Times New Roman"/>
+          <w:strike/>
           <w:color w:val="4F4F4F"/>
         </w:rPr>
         <w:t>.</w:t>
@@ -889,12 +892,14 @@
         <w:textAlignment w:val="baseline"/>
         <w:rPr>
           <w:rFonts w:ascii="inherit" w:eastAsia="Times New Roman" w:hAnsi="inherit" w:cs="Times New Roman"/>
-          <w:color w:val="4F4F4F"/>
-        </w:rPr>
-      </w:pPr>
-      <w:r>
-        <w:rPr>
-          <w:rFonts w:ascii="inherit" w:eastAsia="Times New Roman" w:hAnsi="inherit" w:cs="Times New Roman"/>
+          <w:strike/>
+          <w:color w:val="4F4F4F"/>
+        </w:rPr>
+      </w:pPr>
+      <w:r>
+        <w:rPr>
+          <w:rFonts w:ascii="inherit" w:eastAsia="Times New Roman" w:hAnsi="inherit" w:cs="Times New Roman"/>
+          <w:strike/>
           <w:color w:val="4F4F4F"/>
         </w:rPr>
         <w:t>Write a test that ensures when the </w:t>
@@ -903,6 +908,7 @@
       <w:r>
         <w:rPr>
           <w:rFonts w:ascii="Lucida Console" w:hAnsi="Lucida Console" w:cs="Courier"/>
+          <w:strike/>
           <w:color w:val="C7254E"/>
           <w:sz w:val="20"/>
           <w:szCs w:val="20"/>
@@ -915,6 +921,7 @@
       <w:r>
         <w:rPr>
           <w:rFonts w:ascii="inherit" w:eastAsia="Times New Roman" w:hAnsi="inherit" w:cs="Times New Roman"/>
+          <w:strike/>
           <w:color w:val="4F4F4F"/>
         </w:rPr>
         <w:t xml:space="preserve"> function is called and completes its work, there is at least a </w:t>
@@ -923,6 +930,7 @@
       <w:r>
         <w:rPr>
           <w:rFonts w:ascii="inherit" w:eastAsia="Times New Roman" w:hAnsi="inherit" w:cs="Times New Roman"/>
+          <w:strike/>
           <w:color w:val="4F4F4F"/>
         </w:rPr>
         <w:t>single </w:t>
@@ -930,6 +938,7 @@
       <w:r>
         <w:rPr>
           <w:rFonts w:ascii="Lucida Console" w:hAnsi="Lucida Console" w:cs="Courier"/>
+          <w:strike/>
           <w:color w:val="C7254E"/>
           <w:sz w:val="20"/>
           <w:szCs w:val="20"/>
@@ -942,6 +951,7 @@
       <w:r>
         <w:rPr>
           <w:rFonts w:ascii="inherit" w:eastAsia="Times New Roman" w:hAnsi="inherit" w:cs="Times New Roman"/>
+          <w:strike/>
           <w:color w:val="4F4F4F"/>
         </w:rPr>
         <w:t> element within the </w:t>
@@ -949,6 +959,7 @@
       <w:r>
         <w:rPr>
           <w:rFonts w:ascii="Lucida Console" w:hAnsi="Lucida Console" w:cs="Courier"/>
+          <w:strike/>
           <w:color w:val="C7254E"/>
           <w:sz w:val="20"/>
           <w:szCs w:val="20"/>
@@ -960,11 +971,13 @@
       <w:r>
         <w:rPr>
           <w:rFonts w:ascii="inherit" w:eastAsia="Times New Roman" w:hAnsi="inherit" w:cs="Times New Roman"/>
+          <w:strike/>
           <w:color w:val="4F4F4F"/>
         </w:rPr>
         <w:t> container.</w:t>
       </w:r>
     </w:p>
+    <w:bookmarkEnd w:id="0"/>
     <w:p>
       <w:pPr>
         <w:numPr>

</xml_diff>

<commit_message>
docs: Completed tasks 15 through 20
</commit_message>
<xml_diff>
--- a/tasks.docx
+++ b/tasks.docx
@@ -851,7 +851,6 @@
           <w:color w:val="4F4F4F"/>
         </w:rPr>
       </w:pPr>
-      <w:bookmarkStart w:id="0" w:name="_GoBack"/>
       <w:r>
         <w:rPr>
           <w:rFonts w:ascii="inherit" w:eastAsia="Times New Roman" w:hAnsi="inherit" w:cs="Times New Roman"/>
@@ -977,7 +976,6 @@
         <w:t> container.</w:t>
       </w:r>
     </w:p>
-    <w:bookmarkEnd w:id="0"/>
     <w:p>
       <w:pPr>
         <w:numPr>
@@ -989,12 +987,15 @@
         <w:textAlignment w:val="baseline"/>
         <w:rPr>
           <w:rFonts w:ascii="inherit" w:eastAsia="Times New Roman" w:hAnsi="inherit" w:cs="Times New Roman"/>
-          <w:color w:val="4F4F4F"/>
-        </w:rPr>
-      </w:pPr>
-      <w:r>
-        <w:rPr>
-          <w:rFonts w:ascii="inherit" w:eastAsia="Times New Roman" w:hAnsi="inherit" w:cs="Times New Roman"/>
+          <w:strike/>
+          <w:color w:val="4F4F4F"/>
+        </w:rPr>
+      </w:pPr>
+      <w:bookmarkStart w:id="0" w:name="_GoBack"/>
+      <w:r>
+        <w:rPr>
+          <w:rFonts w:ascii="inherit" w:eastAsia="Times New Roman" w:hAnsi="inherit" w:cs="Times New Roman"/>
+          <w:strike/>
           <w:color w:val="4F4F4F"/>
         </w:rPr>
         <w:t>Write a test suite named </w:t>
@@ -1002,6 +1003,7 @@
       <w:r>
         <w:rPr>
           <w:rFonts w:ascii="Lucida Console" w:hAnsi="Lucida Console" w:cs="Courier"/>
+          <w:strike/>
           <w:color w:val="C7254E"/>
           <w:sz w:val="20"/>
           <w:szCs w:val="20"/>
@@ -1013,6 +1015,7 @@
       <w:r>
         <w:rPr>
           <w:rFonts w:ascii="inherit" w:eastAsia="Times New Roman" w:hAnsi="inherit" w:cs="Times New Roman"/>
+          <w:strike/>
           <w:color w:val="4F4F4F"/>
         </w:rPr>
         <w:t>.</w:t>
@@ -1029,12 +1032,14 @@
         <w:textAlignment w:val="baseline"/>
         <w:rPr>
           <w:rFonts w:ascii="inherit" w:eastAsia="Times New Roman" w:hAnsi="inherit" w:cs="Times New Roman"/>
-          <w:color w:val="4F4F4F"/>
-        </w:rPr>
-      </w:pPr>
-      <w:r>
-        <w:rPr>
-          <w:rFonts w:ascii="inherit" w:eastAsia="Times New Roman" w:hAnsi="inherit" w:cs="Times New Roman"/>
+          <w:strike/>
+          <w:color w:val="4F4F4F"/>
+        </w:rPr>
+      </w:pPr>
+      <w:r>
+        <w:rPr>
+          <w:rFonts w:ascii="inherit" w:eastAsia="Times New Roman" w:hAnsi="inherit" w:cs="Times New Roman"/>
+          <w:strike/>
           <w:color w:val="4F4F4F"/>
         </w:rPr>
         <w:t>Write a test that ensures when a new feed is loaded by the </w:t>
@@ -1043,6 +1048,7 @@
       <w:r>
         <w:rPr>
           <w:rFonts w:ascii="Lucida Console" w:hAnsi="Lucida Console" w:cs="Courier"/>
+          <w:strike/>
           <w:color w:val="C7254E"/>
           <w:sz w:val="20"/>
           <w:szCs w:val="20"/>
@@ -1055,6 +1061,7 @@
       <w:r>
         <w:rPr>
           <w:rFonts w:ascii="inherit" w:eastAsia="Times New Roman" w:hAnsi="inherit" w:cs="Times New Roman"/>
+          <w:strike/>
           <w:color w:val="4F4F4F"/>
         </w:rPr>
         <w:t> function that the content actually changes.</w:t>
@@ -1071,12 +1078,14 @@
         <w:textAlignment w:val="baseline"/>
         <w:rPr>
           <w:rFonts w:ascii="inherit" w:eastAsia="Times New Roman" w:hAnsi="inherit" w:cs="Times New Roman"/>
-          <w:color w:val="4F4F4F"/>
-        </w:rPr>
-      </w:pPr>
-      <w:r>
-        <w:rPr>
-          <w:rFonts w:ascii="inherit" w:eastAsia="Times New Roman" w:hAnsi="inherit" w:cs="Times New Roman"/>
+          <w:strike/>
+          <w:color w:val="4F4F4F"/>
+        </w:rPr>
+      </w:pPr>
+      <w:r>
+        <w:rPr>
+          <w:rFonts w:ascii="inherit" w:eastAsia="Times New Roman" w:hAnsi="inherit" w:cs="Times New Roman"/>
+          <w:strike/>
           <w:color w:val="4F4F4F"/>
         </w:rPr>
         <w:t>No test should be dependent on the results of another.</w:t>
@@ -1093,12 +1102,14 @@
         <w:textAlignment w:val="baseline"/>
         <w:rPr>
           <w:rFonts w:ascii="inherit" w:eastAsia="Times New Roman" w:hAnsi="inherit" w:cs="Times New Roman"/>
-          <w:color w:val="4F4F4F"/>
-        </w:rPr>
-      </w:pPr>
-      <w:r>
-        <w:rPr>
-          <w:rFonts w:ascii="inherit" w:eastAsia="Times New Roman" w:hAnsi="inherit" w:cs="Times New Roman"/>
+          <w:strike/>
+          <w:color w:val="4F4F4F"/>
+        </w:rPr>
+      </w:pPr>
+      <w:r>
+        <w:rPr>
+          <w:rFonts w:ascii="inherit" w:eastAsia="Times New Roman" w:hAnsi="inherit" w:cs="Times New Roman"/>
+          <w:strike/>
           <w:color w:val="4F4F4F"/>
         </w:rPr>
         <w:t>Callbacks should be used to ensure that feeds are loaded before they are tested.</w:t>
@@ -1115,12 +1126,14 @@
         <w:textAlignment w:val="baseline"/>
         <w:rPr>
           <w:rFonts w:ascii="inherit" w:eastAsia="Times New Roman" w:hAnsi="inherit" w:cs="Times New Roman"/>
-          <w:color w:val="4F4F4F"/>
-        </w:rPr>
-      </w:pPr>
-      <w:r>
-        <w:rPr>
-          <w:rFonts w:ascii="inherit" w:eastAsia="Times New Roman" w:hAnsi="inherit" w:cs="Times New Roman"/>
+          <w:strike/>
+          <w:color w:val="4F4F4F"/>
+        </w:rPr>
+      </w:pPr>
+      <w:r>
+        <w:rPr>
+          <w:rFonts w:ascii="inherit" w:eastAsia="Times New Roman" w:hAnsi="inherit" w:cs="Times New Roman"/>
+          <w:strike/>
           <w:color w:val="4F4F4F"/>
         </w:rPr>
         <w:t>Implement error handling for undefined variables and out-of-bound array access.</w:t>
@@ -1137,17 +1150,20 @@
         <w:textAlignment w:val="baseline"/>
         <w:rPr>
           <w:rFonts w:ascii="inherit" w:eastAsia="Times New Roman" w:hAnsi="inherit" w:cs="Times New Roman"/>
-          <w:color w:val="4F4F4F"/>
-        </w:rPr>
-      </w:pPr>
-      <w:r>
-        <w:rPr>
-          <w:rFonts w:ascii="inherit" w:eastAsia="Times New Roman" w:hAnsi="inherit" w:cs="Times New Roman"/>
+          <w:strike/>
+          <w:color w:val="4F4F4F"/>
+        </w:rPr>
+      </w:pPr>
+      <w:r>
+        <w:rPr>
+          <w:rFonts w:ascii="inherit" w:eastAsia="Times New Roman" w:hAnsi="inherit" w:cs="Times New Roman"/>
+          <w:strike/>
           <w:color w:val="4F4F4F"/>
         </w:rPr>
         <w:t>When complete - all of your tests should pass.</w:t>
       </w:r>
     </w:p>
+    <w:bookmarkEnd w:id="0"/>
     <w:p>
       <w:pPr>
         <w:numPr>
@@ -1187,6 +1203,44 @@
       </w:r>
     </w:p>
     <w:p/>
+    <w:p>
+      <w:hyperlink r:id="rId6" w:history="1">
+        <w:r>
+          <w:rPr>
+            <w:rStyle w:val="Hyperlink"/>
+          </w:rPr>
+          <w:t>https://youtu.be/OZz3D1bkqzI</w:t>
+        </w:r>
+      </w:hyperlink>
+      <w:r>
+        <w:t xml:space="preserve"> </w:t>
+      </w:r>
+    </w:p>
+    <w:p/>
+    <w:p>
+      <w:hyperlink r:id="rId7" w:history="1">
+        <w:r>
+          <w:rPr>
+            <w:rStyle w:val="Hyperlink"/>
+          </w:rPr>
+          <w:t>https://jasmine.github.io/tutorials/async</w:t>
+        </w:r>
+      </w:hyperlink>
+    </w:p>
+    <w:p/>
+    <w:p>
+      <w:r>
+        <w:t>https://www.diigo.com/outliner/fjsk23/Udacity-Feed-Reader-Testing</w:t>
+      </w:r>
+      <w:proofErr w:type="gramStart"/>
+      <w:r>
+        <w:t>-(</w:t>
+      </w:r>
+      <w:proofErr w:type="gramEnd"/>
+      <w:r>
+        <w:t>project-%234)?key=i5xqspbzvg</w:t>
+      </w:r>
+    </w:p>
     <w:sectPr>
       <w:pgSz w:w="12240" w:h="15840"/>
       <w:pgMar w:top="1440" w:right="1800" w:bottom="1440" w:left="1800" w:header="720" w:footer="720" w:gutter="0"/>
@@ -1554,7 +1608,6 @@
     <w:name w:val="Hyperlink"/>
     <w:basedOn w:val="DefaultParagraphFont"/>
     <w:uiPriority w:val="99"/>
-    <w:semiHidden/>
     <w:unhideWhenUsed/>
     <w:rsid w:val="0061099B"/>
     <w:rPr>
@@ -1825,7 +1878,6 @@
     <w:name w:val="Hyperlink"/>
     <w:basedOn w:val="DefaultParagraphFont"/>
     <w:uiPriority w:val="99"/>
-    <w:semiHidden/>
     <w:unhideWhenUsed/>
     <w:rsid w:val="0061099B"/>
     <w:rPr>

</xml_diff>